<commit_message>
remote database connection established from within the SOAP and REST project. Updated projects with suffix v2.
</commit_message>
<xml_diff>
--- a/lab 4/Report.docx
+++ b/lab 4/Report.docx
@@ -377,6 +377,9 @@
       </w:r>
       <w:r>
         <w:t xml:space="preserve"> The source code is provided in github.</w:t>
+      </w:r>
+      <w:r>
+        <w:t xml:space="preserve"> Please use the “SOAPClientv2” project.</w:t>
       </w:r>
     </w:p>
     <w:p>
@@ -856,6 +859,7 @@
   <w:style w:type="paragraph" w:default="1" w:styleId="Normal">
     <w:name w:val="Normal"/>
     <w:qFormat/>
+    <w:rsid w:val="0072115C"/>
   </w:style>
   <w:style w:type="character" w:default="1" w:styleId="DefaultParagraphFont">
     <w:name w:val="Default Paragraph Font"/>

</xml_diff>